<commit_message>
Removal of redundant assets, textures, models, starter content etc. Updated References with sound and team member contributions.
</commit_message>
<xml_diff>
--- a/References1.docx
+++ b/References1.docx
@@ -7,13 +7,17 @@
         <w:rPr>
           <w:b/>
           <w:bCs/>
-          <w:u w:val="single"/>
-        </w:rPr>
-      </w:pPr>
-      <w:r>
-        <w:rPr>
-          <w:b/>
-          <w:bCs/>
+          <w:sz w:val="28"/>
+          <w:szCs w:val="28"/>
+          <w:u w:val="single"/>
+        </w:rPr>
+      </w:pPr>
+      <w:r>
+        <w:rPr>
+          <w:b/>
+          <w:bCs/>
+          <w:sz w:val="28"/>
+          <w:szCs w:val="28"/>
           <w:u w:val="single"/>
         </w:rPr>
         <w:t>Team 5- Served Hot Studios</w:t>
@@ -22,24 +26,19 @@
     <w:p>
       <w:pPr>
         <w:rPr>
-          <w:u w:val="single"/>
-        </w:rPr>
-      </w:pPr>
-      <w:bookmarkStart w:id="0" w:name="_GoBack"/>
-    </w:p>
-    <w:bookmarkEnd w:id="0"/>
-    <w:p>
-      <w:pPr>
-        <w:rPr>
-          <w:b/>
-          <w:bCs/>
-          <w:u w:val="single"/>
-        </w:rPr>
-      </w:pPr>
-      <w:r>
-        <w:rPr>
-          <w:b/>
-          <w:bCs/>
+          <w:b/>
+          <w:bCs/>
+          <w:sz w:val="28"/>
+          <w:szCs w:val="28"/>
+          <w:u w:val="single"/>
+        </w:rPr>
+      </w:pPr>
+      <w:r>
+        <w:rPr>
+          <w:b/>
+          <w:bCs/>
+          <w:sz w:val="28"/>
+          <w:szCs w:val="28"/>
           <w:u w:val="single"/>
         </w:rPr>
         <w:t>References:</w:t>
@@ -51,12 +50,14 @@
         <w:rPr>
           <w:b/>
           <w:bCs/>
-        </w:rPr>
-      </w:pPr>
-      <w:r>
-        <w:rPr>
-          <w:b/>
-          <w:bCs/>
+          <w:u w:val="single"/>
+        </w:rPr>
+      </w:pPr>
+      <w:r>
+        <w:rPr>
+          <w:b/>
+          <w:bCs/>
+          <w:u w:val="single"/>
         </w:rPr>
         <w:t>Fish asset</w:t>
       </w:r>
@@ -64,6 +65,7 @@
         <w:rPr>
           <w:b/>
           <w:bCs/>
+          <w:u w:val="single"/>
         </w:rPr>
         <w:t>:</w:t>
       </w:r>
@@ -74,6 +76,12 @@
           <w:color w:val="000000"/>
         </w:rPr>
       </w:pPr>
+      <w:r>
+        <w:rPr>
+          <w:color w:val="000000"/>
+        </w:rPr>
+        <w:t xml:space="preserve">[1] </w:t>
+      </w:r>
       <w:r>
         <w:rPr>
           <w:color w:val="000000"/>
@@ -94,7 +102,7 @@
         </w:rPr>
         <w:t xml:space="preserve"> Available: </w:t>
       </w:r>
-      <w:hyperlink r:id="rId4" w:history="1">
+      <w:hyperlink r:id="rId5" w:history="1">
         <w:r>
           <w:rPr>
             <w:rStyle w:val="Hyperlink"/>
@@ -121,12 +129,14 @@
         <w:rPr>
           <w:b/>
           <w:bCs/>
-        </w:rPr>
-      </w:pPr>
-      <w:r>
-        <w:rPr>
-          <w:b/>
-          <w:bCs/>
+          <w:u w:val="single"/>
+        </w:rPr>
+      </w:pPr>
+      <w:r>
+        <w:rPr>
+          <w:b/>
+          <w:bCs/>
+          <w:u w:val="single"/>
         </w:rPr>
         <w:t>Penguin (Mesh, animations, textures, materials) and Snow Block (texture):</w:t>
       </w:r>
@@ -137,6 +147,12 @@
           <w:color w:val="000000"/>
         </w:rPr>
       </w:pPr>
+      <w:r>
+        <w:rPr>
+          <w:color w:val="000000"/>
+        </w:rPr>
+        <w:t xml:space="preserve">[2] </w:t>
+      </w:r>
       <w:r>
         <w:rPr>
           <w:color w:val="000000"/>
@@ -164,12 +180,14 @@
         <w:rPr>
           <w:b/>
           <w:bCs/>
-        </w:rPr>
-      </w:pPr>
-      <w:r>
-        <w:rPr>
-          <w:b/>
-          <w:bCs/>
+          <w:u w:val="single"/>
+        </w:rPr>
+      </w:pPr>
+      <w:r>
+        <w:rPr>
+          <w:b/>
+          <w:bCs/>
+          <w:u w:val="single"/>
         </w:rPr>
         <w:t xml:space="preserve">Particle effect on </w:t>
       </w:r>
@@ -177,11 +195,21 @@
         <w:rPr>
           <w:b/>
           <w:bCs/>
+          <w:u w:val="single"/>
         </w:rPr>
         <w:t>Golden Fish:</w:t>
       </w:r>
     </w:p>
     <w:p>
+      <w:r>
+        <w:rPr>
+          <w:rFonts w:ascii="Verdana" w:hAnsi="Verdana"/>
+          <w:color w:val="000000"/>
+          <w:sz w:val="20"/>
+          <w:szCs w:val="20"/>
+        </w:rPr>
+        <w:t xml:space="preserve">[3] </w:t>
+      </w:r>
       <w:r>
         <w:rPr>
           <w:rFonts w:ascii="Verdana" w:hAnsi="Verdana"/>
@@ -218,12 +246,14 @@
         <w:rPr>
           <w:b/>
           <w:bCs/>
-        </w:rPr>
-      </w:pPr>
-      <w:r>
-        <w:rPr>
-          <w:b/>
-          <w:bCs/>
+          <w:u w:val="single"/>
+        </w:rPr>
+      </w:pPr>
+      <w:r>
+        <w:rPr>
+          <w:b/>
+          <w:bCs/>
+          <w:u w:val="single"/>
         </w:rPr>
         <w:t>Hippo</w:t>
       </w:r>
@@ -231,6 +261,7 @@
         <w:rPr>
           <w:b/>
           <w:bCs/>
+          <w:u w:val="single"/>
         </w:rPr>
         <w:t>:</w:t>
       </w:r>
@@ -244,25 +275,23 @@
           <w:szCs w:val="20"/>
         </w:rPr>
       </w:pPr>
-      <w:proofErr w:type="spellStart"/>
-      <w:r>
-        <w:rPr>
-          <w:rFonts w:ascii="Verdana" w:hAnsi="Verdana"/>
-          <w:color w:val="000000"/>
-          <w:sz w:val="20"/>
-          <w:szCs w:val="20"/>
-        </w:rPr>
-        <w:t>smeerws</w:t>
-      </w:r>
-      <w:proofErr w:type="spellEnd"/>
-      <w:r>
-        <w:rPr>
-          <w:rFonts w:ascii="Verdana" w:hAnsi="Verdana"/>
-          <w:color w:val="000000"/>
-          <w:sz w:val="20"/>
-          <w:szCs w:val="20"/>
-        </w:rPr>
-        <w:t>. (2018). </w:t>
+      <w:r>
+        <w:rPr>
+          <w:rFonts w:ascii="Verdana" w:hAnsi="Verdana"/>
+          <w:color w:val="000000"/>
+          <w:sz w:val="20"/>
+          <w:szCs w:val="20"/>
+        </w:rPr>
+        <w:t xml:space="preserve">[4] </w:t>
+      </w:r>
+      <w:r>
+        <w:rPr>
+          <w:rFonts w:ascii="Verdana" w:hAnsi="Verdana"/>
+          <w:color w:val="000000"/>
+          <w:sz w:val="20"/>
+          <w:szCs w:val="20"/>
+        </w:rPr>
+        <w:t>smeerws. (2018). </w:t>
       </w:r>
       <w:r>
         <w:rPr>
@@ -284,7 +313,7 @@
         </w:rPr>
         <w:t xml:space="preserve"> Available: </w:t>
       </w:r>
-      <w:hyperlink r:id="rId5" w:history="1">
+      <w:hyperlink r:id="rId6" w:history="1">
         <w:r>
           <w:rPr>
             <w:rStyle w:val="Hyperlink"/>
@@ -311,12 +340,14 @@
         <w:rPr>
           <w:b/>
           <w:bCs/>
-        </w:rPr>
-      </w:pPr>
-      <w:r>
-        <w:rPr>
-          <w:b/>
-          <w:bCs/>
+          <w:u w:val="single"/>
+        </w:rPr>
+      </w:pPr>
+      <w:r>
+        <w:rPr>
+          <w:b/>
+          <w:bCs/>
+          <w:u w:val="single"/>
         </w:rPr>
         <w:t>Polar bear</w:t>
       </w:r>
@@ -324,6 +355,7 @@
         <w:rPr>
           <w:b/>
           <w:bCs/>
+          <w:u w:val="single"/>
         </w:rPr>
         <w:t xml:space="preserve"> (Model </w:t>
       </w:r>
@@ -331,6 +363,7 @@
         <w:rPr>
           <w:b/>
           <w:bCs/>
+          <w:u w:val="single"/>
         </w:rPr>
         <w:t xml:space="preserve">and texture </w:t>
       </w:r>
@@ -338,6 +371,7 @@
         <w:rPr>
           <w:b/>
           <w:bCs/>
+          <w:u w:val="single"/>
         </w:rPr>
         <w:t>Only)</w:t>
       </w:r>
@@ -345,6 +379,7 @@
         <w:rPr>
           <w:b/>
           <w:bCs/>
+          <w:u w:val="single"/>
         </w:rPr>
         <w:t>:</w:t>
       </w:r>
@@ -358,25 +393,23 @@
           <w:szCs w:val="20"/>
         </w:rPr>
       </w:pPr>
-      <w:proofErr w:type="spellStart"/>
-      <w:r>
-        <w:rPr>
-          <w:rFonts w:ascii="Verdana" w:hAnsi="Verdana"/>
-          <w:color w:val="000000"/>
-          <w:sz w:val="20"/>
-          <w:szCs w:val="20"/>
-        </w:rPr>
-        <w:t>Softmind</w:t>
-      </w:r>
-      <w:proofErr w:type="spellEnd"/>
-      <w:r>
-        <w:rPr>
-          <w:rFonts w:ascii="Verdana" w:hAnsi="Verdana"/>
-          <w:color w:val="000000"/>
-          <w:sz w:val="20"/>
-          <w:szCs w:val="20"/>
-        </w:rPr>
-        <w:t>. (2019). </w:t>
+      <w:r>
+        <w:rPr>
+          <w:rFonts w:ascii="Verdana" w:hAnsi="Verdana"/>
+          <w:color w:val="000000"/>
+          <w:sz w:val="20"/>
+          <w:szCs w:val="20"/>
+        </w:rPr>
+        <w:t xml:space="preserve">[5] </w:t>
+      </w:r>
+      <w:r>
+        <w:rPr>
+          <w:rFonts w:ascii="Verdana" w:hAnsi="Verdana"/>
+          <w:color w:val="000000"/>
+          <w:sz w:val="20"/>
+          <w:szCs w:val="20"/>
+        </w:rPr>
+        <w:t>Softmind. (2019). </w:t>
       </w:r>
       <w:r>
         <w:rPr>
@@ -426,31 +459,62 @@
           <w:sz w:val="20"/>
           <w:szCs w:val="20"/>
         </w:rPr>
-        <w:t xml:space="preserve"> and accompanying assets were generated using </w:t>
-      </w:r>
-      <w:proofErr w:type="spellStart"/>
-      <w:r>
-        <w:rPr>
-          <w:rFonts w:ascii="Verdana" w:hAnsi="Verdana"/>
-          <w:b/>
-          <w:bCs/>
-          <w:color w:val="000000"/>
-          <w:sz w:val="20"/>
-          <w:szCs w:val="20"/>
-        </w:rPr>
-        <w:t>mixamo</w:t>
-      </w:r>
-      <w:proofErr w:type="spellEnd"/>
-      <w:r>
-        <w:rPr>
-          <w:rFonts w:ascii="Verdana" w:hAnsi="Verdana"/>
-          <w:b/>
-          <w:bCs/>
-          <w:color w:val="000000"/>
-          <w:sz w:val="20"/>
-          <w:szCs w:val="20"/>
-        </w:rPr>
-        <w:t xml:space="preserve"> auto rigger.</w:t>
+        <w:t xml:space="preserve"> and accompanying </w:t>
+      </w:r>
+      <w:r>
+        <w:rPr>
+          <w:rFonts w:ascii="Verdana" w:hAnsi="Verdana"/>
+          <w:b/>
+          <w:bCs/>
+          <w:color w:val="000000"/>
+          <w:sz w:val="20"/>
+          <w:szCs w:val="20"/>
+        </w:rPr>
+        <w:t xml:space="preserve">animation </w:t>
+      </w:r>
+      <w:r>
+        <w:rPr>
+          <w:rFonts w:ascii="Verdana" w:hAnsi="Verdana"/>
+          <w:b/>
+          <w:bCs/>
+          <w:color w:val="000000"/>
+          <w:sz w:val="20"/>
+          <w:szCs w:val="20"/>
+        </w:rPr>
+        <w:t xml:space="preserve">assets </w:t>
+      </w:r>
+      <w:r>
+        <w:rPr>
+          <w:rFonts w:ascii="Verdana" w:hAnsi="Verdana"/>
+          <w:b/>
+          <w:bCs/>
+          <w:color w:val="000000"/>
+          <w:sz w:val="20"/>
+          <w:szCs w:val="20"/>
+        </w:rPr>
+        <w:t xml:space="preserve">(excluding animation blueprint and blendspace) </w:t>
+      </w:r>
+      <w:r>
+        <w:rPr>
+          <w:rFonts w:ascii="Verdana" w:hAnsi="Verdana"/>
+          <w:b/>
+          <w:bCs/>
+          <w:color w:val="000000"/>
+          <w:sz w:val="20"/>
+          <w:szCs w:val="20"/>
+        </w:rPr>
+        <w:t>were generated using mixamo auto rigger.</w:t>
+      </w:r>
+      <w:r>
+        <w:rPr>
+          <w:rFonts w:ascii="Verdana" w:hAnsi="Verdana"/>
+          <w:b/>
+          <w:bCs/>
+          <w:color w:val="000000"/>
+          <w:sz w:val="20"/>
+          <w:szCs w:val="20"/>
+        </w:rPr>
+        <w:t xml:space="preserve"> [6]</w:t>
       </w:r>
       <w:r>
         <w:rPr>
@@ -463,7 +527,29 @@
         </w:rPr>
         <w:t xml:space="preserve"> </w:t>
       </w:r>
-      <w:hyperlink r:id="rId6" w:anchor="/" w:history="1">
+      <w:r>
+        <w:rPr>
+          <w:rFonts w:ascii="Verdana" w:hAnsi="Verdana"/>
+          <w:b/>
+          <w:bCs/>
+          <w:color w:val="000000"/>
+          <w:sz w:val="20"/>
+          <w:szCs w:val="20"/>
+        </w:rPr>
+        <w:t>Available:</w:t>
+      </w:r>
+      <w:r>
+        <w:rPr>
+          <w:rFonts w:ascii="Verdana" w:hAnsi="Verdana"/>
+          <w:b/>
+          <w:bCs/>
+          <w:color w:val="000000"/>
+          <w:sz w:val="20"/>
+          <w:szCs w:val="20"/>
+        </w:rPr>
+        <w:t xml:space="preserve"> </w:t>
+      </w:r>
+      <w:hyperlink r:id="rId7" w:anchor="/" w:history="1">
         <w:r>
           <w:rPr>
             <w:rStyle w:val="Hyperlink"/>
@@ -478,12 +564,14 @@
         <w:rPr>
           <w:b/>
           <w:bCs/>
-        </w:rPr>
-      </w:pPr>
-      <w:r>
-        <w:rPr>
-          <w:b/>
-          <w:bCs/>
+          <w:u w:val="single"/>
+        </w:rPr>
+      </w:pPr>
+      <w:r>
+        <w:rPr>
+          <w:b/>
+          <w:bCs/>
+          <w:u w:val="single"/>
         </w:rPr>
         <w:t>Birds</w:t>
       </w:r>
@@ -491,6 +579,7 @@
         <w:rPr>
           <w:b/>
           <w:bCs/>
+          <w:u w:val="single"/>
         </w:rPr>
         <w:t>(Animations, mesh</w:t>
       </w:r>
@@ -498,6 +587,7 @@
         <w:rPr>
           <w:b/>
           <w:bCs/>
+          <w:u w:val="single"/>
         </w:rPr>
         <w:t>, textures</w:t>
       </w:r>
@@ -505,6 +595,7 @@
         <w:rPr>
           <w:b/>
           <w:bCs/>
+          <w:u w:val="single"/>
         </w:rPr>
         <w:t>)</w:t>
       </w:r>
@@ -512,30 +603,29 @@
         <w:rPr>
           <w:b/>
           <w:bCs/>
+          <w:u w:val="single"/>
         </w:rPr>
         <w:t>:</w:t>
       </w:r>
     </w:p>
     <w:p>
-      <w:proofErr w:type="spellStart"/>
-      <w:r>
-        <w:rPr>
-          <w:rFonts w:ascii="Verdana" w:hAnsi="Verdana"/>
-          <w:color w:val="000000"/>
-          <w:sz w:val="20"/>
-          <w:szCs w:val="20"/>
-        </w:rPr>
-        <w:t>MalberS</w:t>
-      </w:r>
-      <w:proofErr w:type="spellEnd"/>
-      <w:r>
-        <w:rPr>
-          <w:rFonts w:ascii="Verdana" w:hAnsi="Verdana"/>
-          <w:color w:val="000000"/>
-          <w:sz w:val="20"/>
-          <w:szCs w:val="20"/>
-        </w:rPr>
-        <w:t xml:space="preserve"> Animations. (2018). </w:t>
+      <w:r>
+        <w:rPr>
+          <w:rFonts w:ascii="Verdana" w:hAnsi="Verdana"/>
+          <w:color w:val="000000"/>
+          <w:sz w:val="20"/>
+          <w:szCs w:val="20"/>
+        </w:rPr>
+        <w:t xml:space="preserve">[7] </w:t>
+      </w:r>
+      <w:r>
+        <w:rPr>
+          <w:rFonts w:ascii="Verdana" w:hAnsi="Verdana"/>
+          <w:color w:val="000000"/>
+          <w:sz w:val="20"/>
+          <w:szCs w:val="20"/>
+        </w:rPr>
+        <w:t>MalberS Animations. (2018). </w:t>
       </w:r>
       <w:r>
         <w:rPr>
@@ -580,20 +670,31 @@
         <w:rPr>
           <w:b/>
           <w:bCs/>
-        </w:rPr>
-      </w:pPr>
-      <w:r>
-        <w:rPr>
-          <w:b/>
-          <w:bCs/>
-        </w:rPr>
-        <w:lastRenderedPageBreak/>
+          <w:u w:val="single"/>
+        </w:rPr>
+      </w:pPr>
+    </w:p>
+    <w:p>
+      <w:pPr>
+        <w:rPr>
+          <w:b/>
+          <w:bCs/>
+          <w:u w:val="single"/>
+        </w:rPr>
+      </w:pPr>
+      <w:r>
+        <w:rPr>
+          <w:b/>
+          <w:bCs/>
+          <w:u w:val="single"/>
+        </w:rPr>
         <w:t>Dark block texture</w:t>
       </w:r>
       <w:r>
         <w:rPr>
           <w:b/>
           <w:bCs/>
+          <w:u w:val="single"/>
         </w:rPr>
         <w:t>:</w:t>
       </w:r>
@@ -608,6 +709,15 @@
           <w:szCs w:val="20"/>
         </w:rPr>
       </w:pPr>
+      <w:r>
+        <w:rPr>
+          <w:rFonts w:ascii="Verdana" w:hAnsi="Verdana"/>
+          <w:color w:val="000000"/>
+          <w:sz w:val="20"/>
+          <w:szCs w:val="20"/>
+        </w:rPr>
+        <w:t xml:space="preserve">[8] </w:t>
+      </w:r>
       <w:r>
         <w:rPr>
           <w:rFonts w:ascii="Verdana" w:hAnsi="Verdana"/>
@@ -654,12 +764,14 @@
         <w:rPr>
           <w:b/>
           <w:bCs/>
-        </w:rPr>
-      </w:pPr>
-      <w:r>
-        <w:rPr>
-          <w:b/>
-          <w:bCs/>
+          <w:u w:val="single"/>
+        </w:rPr>
+      </w:pPr>
+      <w:r>
+        <w:rPr>
+          <w:b/>
+          <w:bCs/>
+          <w:u w:val="single"/>
         </w:rPr>
         <w:t>Fonts</w:t>
       </w:r>
@@ -667,6 +779,7 @@
         <w:rPr>
           <w:b/>
           <w:bCs/>
+          <w:u w:val="single"/>
         </w:rPr>
         <w:t>:</w:t>
       </w:r>
@@ -676,12 +789,14 @@
         <w:rPr>
           <w:b/>
           <w:bCs/>
-        </w:rPr>
-      </w:pPr>
-      <w:r>
-        <w:rPr>
-          <w:b/>
-          <w:bCs/>
+          <w:u w:val="single"/>
+        </w:rPr>
+      </w:pPr>
+      <w:r>
+        <w:rPr>
+          <w:b/>
+          <w:bCs/>
+          <w:u w:val="single"/>
         </w:rPr>
         <w:t>Title font</w:t>
       </w:r>
@@ -689,11 +804,21 @@
         <w:rPr>
           <w:b/>
           <w:bCs/>
+          <w:u w:val="single"/>
         </w:rPr>
         <w:t>-</w:t>
       </w:r>
     </w:p>
     <w:p>
+      <w:r>
+        <w:rPr>
+          <w:rFonts w:ascii="Verdana" w:hAnsi="Verdana"/>
+          <w:color w:val="000000"/>
+          <w:sz w:val="20"/>
+          <w:szCs w:val="20"/>
+        </w:rPr>
+        <w:t xml:space="preserve">[9] </w:t>
+      </w:r>
       <w:r>
         <w:rPr>
           <w:rFonts w:ascii="Verdana" w:hAnsi="Verdana"/>
@@ -729,17 +854,36 @@
         <w:rPr>
           <w:b/>
           <w:bCs/>
-        </w:rPr>
-      </w:pPr>
-      <w:r>
-        <w:rPr>
-          <w:b/>
-          <w:bCs/>
+          <w:u w:val="single"/>
+        </w:rPr>
+      </w:pPr>
+      <w:r>
+        <w:rPr>
+          <w:b/>
+          <w:bCs/>
+          <w:u w:val="single"/>
         </w:rPr>
         <w:t>Text Font-</w:t>
       </w:r>
     </w:p>
     <w:p>
+      <w:pPr>
+        <w:rPr>
+          <w:rFonts w:ascii="Verdana" w:hAnsi="Verdana"/>
+          <w:color w:val="000000"/>
+          <w:sz w:val="20"/>
+          <w:szCs w:val="20"/>
+        </w:rPr>
+      </w:pPr>
+      <w:r>
+        <w:rPr>
+          <w:rFonts w:ascii="Verdana" w:hAnsi="Verdana"/>
+          <w:color w:val="000000"/>
+          <w:sz w:val="20"/>
+          <w:szCs w:val="20"/>
+        </w:rPr>
+        <w:t xml:space="preserve">[10] </w:t>
+      </w:r>
       <w:r>
         <w:rPr>
           <w:rFonts w:ascii="Verdana" w:hAnsi="Verdana"/>
@@ -767,8 +911,944 @@
           <w:sz w:val="20"/>
           <w:szCs w:val="20"/>
         </w:rPr>
-        <w:t> Available: https://www.fontspace.com/arcade-normal-font-f871. Last accessed March 2020.</w:t>
-      </w:r>
+        <w:t xml:space="preserve"> Available: </w:t>
+      </w:r>
+      <w:hyperlink r:id="rId8" w:history="1">
+        <w:r>
+          <w:rPr>
+            <w:rStyle w:val="Hyperlink"/>
+            <w:rFonts w:ascii="Verdana" w:hAnsi="Verdana"/>
+            <w:sz w:val="20"/>
+            <w:szCs w:val="20"/>
+          </w:rPr>
+          <w:t>https://www.fontspace.com/arcade-normal-font-f871. Last accessed March 2020</w:t>
+        </w:r>
+      </w:hyperlink>
+      <w:r>
+        <w:rPr>
+          <w:rFonts w:ascii="Verdana" w:hAnsi="Verdana"/>
+          <w:color w:val="000000"/>
+          <w:sz w:val="20"/>
+          <w:szCs w:val="20"/>
+        </w:rPr>
+        <w:t>.</w:t>
+      </w:r>
+    </w:p>
+    <w:p>
+      <w:pPr>
+        <w:rPr>
+          <w:rFonts w:ascii="Verdana" w:hAnsi="Verdana"/>
+          <w:color w:val="000000"/>
+          <w:sz w:val="20"/>
+          <w:szCs w:val="20"/>
+        </w:rPr>
+      </w:pPr>
+    </w:p>
+    <w:p>
+      <w:pPr>
+        <w:rPr>
+          <w:b/>
+          <w:bCs/>
+          <w:color w:val="000000"/>
+          <w:u w:val="single"/>
+        </w:rPr>
+      </w:pPr>
+    </w:p>
+    <w:p>
+      <w:pPr>
+        <w:rPr>
+          <w:b/>
+          <w:bCs/>
+          <w:color w:val="000000"/>
+          <w:u w:val="single"/>
+        </w:rPr>
+      </w:pPr>
+      <w:r>
+        <w:rPr>
+          <w:b/>
+          <w:bCs/>
+          <w:color w:val="000000"/>
+          <w:u w:val="single"/>
+        </w:rPr>
+        <w:t>Sounds:</w:t>
+      </w:r>
+    </w:p>
+    <w:p>
+      <w:pPr>
+        <w:rPr>
+          <w:b/>
+          <w:bCs/>
+          <w:color w:val="000000"/>
+          <w:u w:val="single"/>
+        </w:rPr>
+      </w:pPr>
+      <w:r>
+        <w:rPr>
+          <w:b/>
+          <w:bCs/>
+          <w:color w:val="000000"/>
+          <w:u w:val="single"/>
+        </w:rPr>
+        <w:t>Water Splash-</w:t>
+      </w:r>
+    </w:p>
+    <w:p>
+      <w:pPr>
+        <w:rPr>
+          <w:color w:val="000000"/>
+        </w:rPr>
+      </w:pPr>
+      <w:r>
+        <w:rPr>
+          <w:color w:val="000000"/>
+        </w:rPr>
+        <w:t xml:space="preserve">[11] </w:t>
+      </w:r>
+      <w:r>
+        <w:rPr>
+          <w:color w:val="000000"/>
+        </w:rPr>
+        <w:t>Steveygos93. (2010). </w:t>
+      </w:r>
+      <w:r>
+        <w:rPr>
+          <w:i/>
+          <w:iCs/>
+          <w:color w:val="000000"/>
+        </w:rPr>
+        <w:t>Water Balloon Sound.</w:t>
+      </w:r>
+      <w:r>
+        <w:rPr>
+          <w:color w:val="000000"/>
+        </w:rPr>
+        <w:t> Available: http://soundbible.com/1463-Water-Balloon.html. Last accessed March 2020.</w:t>
+      </w:r>
+    </w:p>
+    <w:p>
+      <w:pPr>
+        <w:rPr>
+          <w:color w:val="000000"/>
+        </w:rPr>
+      </w:pPr>
+    </w:p>
+    <w:p>
+      <w:pPr>
+        <w:rPr>
+          <w:b/>
+          <w:bCs/>
+          <w:color w:val="000000"/>
+          <w:u w:val="single"/>
+        </w:rPr>
+      </w:pPr>
+      <w:r>
+        <w:rPr>
+          <w:b/>
+          <w:bCs/>
+          <w:color w:val="000000"/>
+          <w:u w:val="single"/>
+        </w:rPr>
+        <w:t>Crumbling Blocks-</w:t>
+      </w:r>
+    </w:p>
+    <w:p>
+      <w:pPr>
+        <w:spacing w:before="100" w:beforeAutospacing="1" w:after="100" w:afterAutospacing="1" w:line="240" w:lineRule="auto"/>
+        <w:rPr>
+          <w:rFonts w:eastAsia="Times New Roman" w:cs="Times New Roman"/>
+          <w:color w:val="000000"/>
+          <w:lang w:eastAsia="en-GB"/>
+        </w:rPr>
+      </w:pPr>
+      <w:r>
+        <w:rPr>
+          <w:rFonts w:eastAsia="Times New Roman" w:cs="Times New Roman"/>
+          <w:color w:val="000000"/>
+          <w:lang w:eastAsia="en-GB"/>
+        </w:rPr>
+        <w:t xml:space="preserve">[12] </w:t>
+      </w:r>
+      <w:r>
+        <w:rPr>
+          <w:rFonts w:eastAsia="Times New Roman" w:cs="Times New Roman"/>
+          <w:color w:val="000000"/>
+          <w:lang w:eastAsia="en-GB"/>
+        </w:rPr>
+        <w:t>Mike Koenig. (2011). </w:t>
+      </w:r>
+      <w:r>
+        <w:rPr>
+          <w:rFonts w:eastAsia="Times New Roman" w:cs="Times New Roman"/>
+          <w:i/>
+          <w:iCs/>
+          <w:color w:val="000000"/>
+          <w:lang w:eastAsia="en-GB"/>
+        </w:rPr>
+        <w:t>Crumbling Sound.</w:t>
+      </w:r>
+      <w:r>
+        <w:rPr>
+          <w:rFonts w:eastAsia="Times New Roman" w:cs="Times New Roman"/>
+          <w:color w:val="000000"/>
+          <w:lang w:eastAsia="en-GB"/>
+        </w:rPr>
+        <w:t> Available: http://soundbible.com/1886-Crumbling.html. Last accessed March 2020.</w:t>
+      </w:r>
+    </w:p>
+    <w:p>
+      <w:pPr>
+        <w:spacing w:before="100" w:beforeAutospacing="1" w:after="100" w:afterAutospacing="1" w:line="240" w:lineRule="auto"/>
+        <w:rPr>
+          <w:rFonts w:eastAsia="Times New Roman" w:cs="Times New Roman"/>
+          <w:color w:val="000000"/>
+          <w:lang w:eastAsia="en-GB"/>
+        </w:rPr>
+      </w:pPr>
+    </w:p>
+    <w:p>
+      <w:pPr>
+        <w:spacing w:before="100" w:beforeAutospacing="1" w:after="100" w:afterAutospacing="1" w:line="240" w:lineRule="auto"/>
+        <w:rPr>
+          <w:rFonts w:eastAsia="Times New Roman" w:cs="Times New Roman"/>
+          <w:b/>
+          <w:bCs/>
+          <w:color w:val="000000"/>
+          <w:u w:val="single"/>
+          <w:lang w:eastAsia="en-GB"/>
+        </w:rPr>
+      </w:pPr>
+      <w:r>
+        <w:rPr>
+          <w:rFonts w:eastAsia="Times New Roman" w:cs="Times New Roman"/>
+          <w:b/>
+          <w:bCs/>
+          <w:color w:val="000000"/>
+          <w:u w:val="single"/>
+          <w:lang w:eastAsia="en-GB"/>
+        </w:rPr>
+        <w:t>Snowball throwing sound-</w:t>
+      </w:r>
+    </w:p>
+    <w:p>
+      <w:pPr>
+        <w:spacing w:before="100" w:beforeAutospacing="1" w:after="100" w:afterAutospacing="1" w:line="240" w:lineRule="auto"/>
+        <w:rPr>
+          <w:color w:val="000000"/>
+        </w:rPr>
+      </w:pPr>
+      <w:r>
+        <w:rPr>
+          <w:color w:val="000000"/>
+        </w:rPr>
+        <w:t xml:space="preserve">[13] </w:t>
+      </w:r>
+      <w:r>
+        <w:rPr>
+          <w:color w:val="000000"/>
+        </w:rPr>
+        <w:t>Mike Koenig. (2009). </w:t>
+      </w:r>
+      <w:r>
+        <w:rPr>
+          <w:i/>
+          <w:iCs/>
+          <w:color w:val="000000"/>
+        </w:rPr>
+        <w:t>Snow Ball Throw And Splat Sound.</w:t>
+      </w:r>
+      <w:r>
+        <w:rPr>
+          <w:color w:val="000000"/>
+        </w:rPr>
+        <w:t> Available: http://soundbible.com/632-Snow-Ball-Throw-And-Splat.html. Last accessed March 2020.</w:t>
+      </w:r>
+    </w:p>
+    <w:p>
+      <w:pPr>
+        <w:spacing w:before="100" w:beforeAutospacing="1" w:after="100" w:afterAutospacing="1" w:line="240" w:lineRule="auto"/>
+        <w:rPr>
+          <w:rFonts w:ascii="Verdana" w:hAnsi="Verdana"/>
+          <w:color w:val="000000"/>
+          <w:sz w:val="20"/>
+          <w:szCs w:val="20"/>
+        </w:rPr>
+      </w:pPr>
+    </w:p>
+    <w:p>
+      <w:pPr>
+        <w:spacing w:before="100" w:beforeAutospacing="1" w:after="100" w:afterAutospacing="1" w:line="240" w:lineRule="auto"/>
+        <w:rPr>
+          <w:rFonts w:eastAsia="Times New Roman" w:cs="Times New Roman"/>
+          <w:b/>
+          <w:bCs/>
+          <w:color w:val="000000"/>
+          <w:u w:val="single"/>
+          <w:lang w:eastAsia="en-GB"/>
+        </w:rPr>
+      </w:pPr>
+    </w:p>
+    <w:p>
+      <w:pPr>
+        <w:spacing w:before="100" w:beforeAutospacing="1" w:after="100" w:afterAutospacing="1" w:line="240" w:lineRule="auto"/>
+        <w:rPr>
+          <w:rFonts w:eastAsia="Times New Roman" w:cs="Times New Roman"/>
+          <w:b/>
+          <w:bCs/>
+          <w:color w:val="000000"/>
+          <w:u w:val="single"/>
+          <w:lang w:eastAsia="en-GB"/>
+        </w:rPr>
+      </w:pPr>
+    </w:p>
+    <w:p>
+      <w:pPr>
+        <w:spacing w:before="100" w:beforeAutospacing="1" w:after="100" w:afterAutospacing="1" w:line="240" w:lineRule="auto"/>
+        <w:rPr>
+          <w:rFonts w:eastAsia="Times New Roman" w:cs="Times New Roman"/>
+          <w:b/>
+          <w:bCs/>
+          <w:color w:val="000000"/>
+          <w:u w:val="single"/>
+          <w:lang w:eastAsia="en-GB"/>
+        </w:rPr>
+      </w:pPr>
+    </w:p>
+    <w:p>
+      <w:pPr>
+        <w:spacing w:before="100" w:beforeAutospacing="1" w:after="100" w:afterAutospacing="1" w:line="240" w:lineRule="auto"/>
+        <w:rPr>
+          <w:rFonts w:eastAsia="Times New Roman" w:cs="Times New Roman"/>
+          <w:b/>
+          <w:bCs/>
+          <w:color w:val="000000"/>
+          <w:u w:val="single"/>
+          <w:lang w:eastAsia="en-GB"/>
+        </w:rPr>
+      </w:pPr>
+    </w:p>
+    <w:p>
+      <w:pPr>
+        <w:spacing w:before="100" w:beforeAutospacing="1" w:after="100" w:afterAutospacing="1" w:line="240" w:lineRule="auto"/>
+        <w:rPr>
+          <w:rFonts w:eastAsia="Times New Roman" w:cs="Times New Roman"/>
+          <w:b/>
+          <w:bCs/>
+          <w:color w:val="000000"/>
+          <w:u w:val="single"/>
+          <w:lang w:eastAsia="en-GB"/>
+        </w:rPr>
+      </w:pPr>
+    </w:p>
+    <w:p>
+      <w:pPr>
+        <w:spacing w:before="100" w:beforeAutospacing="1" w:after="100" w:afterAutospacing="1" w:line="240" w:lineRule="auto"/>
+        <w:rPr>
+          <w:rFonts w:eastAsia="Times New Roman" w:cs="Times New Roman"/>
+          <w:b/>
+          <w:bCs/>
+          <w:color w:val="000000"/>
+          <w:u w:val="single"/>
+          <w:lang w:eastAsia="en-GB"/>
+        </w:rPr>
+      </w:pPr>
+      <w:r>
+        <w:rPr>
+          <w:rFonts w:eastAsia="Times New Roman" w:cs="Times New Roman"/>
+          <w:b/>
+          <w:bCs/>
+          <w:color w:val="000000"/>
+          <w:u w:val="single"/>
+          <w:lang w:eastAsia="en-GB"/>
+        </w:rPr>
+        <w:t>Assets Created</w:t>
+      </w:r>
+      <w:r>
+        <w:rPr>
+          <w:rFonts w:eastAsia="Times New Roman" w:cs="Times New Roman"/>
+          <w:b/>
+          <w:bCs/>
+          <w:color w:val="000000"/>
+          <w:u w:val="single"/>
+          <w:lang w:eastAsia="en-GB"/>
+        </w:rPr>
+        <w:t xml:space="preserve"> From Scratch</w:t>
+      </w:r>
+      <w:r>
+        <w:rPr>
+          <w:rFonts w:eastAsia="Times New Roman" w:cs="Times New Roman"/>
+          <w:b/>
+          <w:bCs/>
+          <w:color w:val="000000"/>
+          <w:u w:val="single"/>
+          <w:lang w:eastAsia="en-GB"/>
+        </w:rPr>
+        <w:t xml:space="preserve"> by Team Members </w:t>
+      </w:r>
+      <w:r>
+        <w:rPr>
+          <w:rFonts w:eastAsia="Times New Roman" w:cs="Times New Roman"/>
+          <w:b/>
+          <w:bCs/>
+          <w:color w:val="000000"/>
+          <w:u w:val="single"/>
+          <w:lang w:eastAsia="en-GB"/>
+        </w:rPr>
+        <w:t>for</w:t>
+      </w:r>
+      <w:r>
+        <w:rPr>
+          <w:rFonts w:eastAsia="Times New Roman" w:cs="Times New Roman"/>
+          <w:b/>
+          <w:bCs/>
+          <w:color w:val="000000"/>
+          <w:u w:val="single"/>
+          <w:lang w:eastAsia="en-GB"/>
+        </w:rPr>
+        <w:t xml:space="preserve"> The Purposes Of This Module:</w:t>
+      </w:r>
+    </w:p>
+    <w:p>
+      <w:pPr>
+        <w:spacing w:before="100" w:beforeAutospacing="1" w:after="100" w:afterAutospacing="1" w:line="240" w:lineRule="auto"/>
+        <w:rPr>
+          <w:rFonts w:eastAsia="Times New Roman" w:cs="Times New Roman"/>
+          <w:b/>
+          <w:bCs/>
+          <w:color w:val="000000"/>
+          <w:u w:val="single"/>
+          <w:lang w:eastAsia="en-GB"/>
+        </w:rPr>
+      </w:pPr>
+    </w:p>
+    <w:p>
+      <w:pPr>
+        <w:spacing w:before="100" w:beforeAutospacing="1" w:after="100" w:afterAutospacing="1" w:line="240" w:lineRule="auto"/>
+        <w:rPr>
+          <w:rFonts w:eastAsia="Times New Roman" w:cs="Times New Roman"/>
+          <w:b/>
+          <w:bCs/>
+          <w:color w:val="000000"/>
+          <w:u w:val="single"/>
+          <w:lang w:eastAsia="en-GB"/>
+        </w:rPr>
+      </w:pPr>
+      <w:r>
+        <w:rPr>
+          <w:rFonts w:eastAsia="Times New Roman" w:cs="Times New Roman"/>
+          <w:b/>
+          <w:bCs/>
+          <w:color w:val="000000"/>
+          <w:u w:val="single"/>
+          <w:lang w:eastAsia="en-GB"/>
+        </w:rPr>
+        <w:t>Thomas Knight</w:t>
+      </w:r>
+      <w:r>
+        <w:rPr>
+          <w:rFonts w:eastAsia="Times New Roman" w:cs="Times New Roman"/>
+          <w:b/>
+          <w:bCs/>
+          <w:color w:val="000000"/>
+          <w:u w:val="single"/>
+          <w:lang w:eastAsia="en-GB"/>
+        </w:rPr>
+        <w:t>:</w:t>
+      </w:r>
+    </w:p>
+    <w:p>
+      <w:pPr>
+        <w:pStyle w:val="ListParagraph"/>
+        <w:numPr>
+          <w:ilvl w:val="0"/>
+          <w:numId w:val="1"/>
+        </w:numPr>
+        <w:spacing w:before="100" w:beforeAutospacing="1" w:after="100" w:afterAutospacing="1" w:line="240" w:lineRule="auto"/>
+        <w:rPr>
+          <w:rFonts w:eastAsia="Times New Roman" w:cs="Times New Roman"/>
+          <w:color w:val="000000"/>
+          <w:lang w:eastAsia="en-GB"/>
+        </w:rPr>
+      </w:pPr>
+      <w:r>
+        <w:rPr>
+          <w:rFonts w:eastAsia="Times New Roman" w:cs="Times New Roman"/>
+          <w:color w:val="000000"/>
+          <w:lang w:eastAsia="en-GB"/>
+        </w:rPr>
+        <w:t>All Menu Music</w:t>
+      </w:r>
+      <w:r>
+        <w:rPr>
+          <w:rFonts w:eastAsia="Times New Roman" w:cs="Times New Roman"/>
+          <w:color w:val="000000"/>
+          <w:lang w:eastAsia="en-GB"/>
+        </w:rPr>
+        <w:t>.</w:t>
+      </w:r>
+    </w:p>
+    <w:p>
+      <w:pPr>
+        <w:pStyle w:val="ListParagraph"/>
+        <w:numPr>
+          <w:ilvl w:val="0"/>
+          <w:numId w:val="1"/>
+        </w:numPr>
+        <w:spacing w:before="100" w:beforeAutospacing="1" w:after="100" w:afterAutospacing="1" w:line="240" w:lineRule="auto"/>
+        <w:rPr>
+          <w:rFonts w:eastAsia="Times New Roman" w:cs="Times New Roman"/>
+          <w:color w:val="000000"/>
+          <w:lang w:eastAsia="en-GB"/>
+        </w:rPr>
+      </w:pPr>
+      <w:r>
+        <w:rPr>
+          <w:rFonts w:eastAsia="Times New Roman" w:cs="Times New Roman"/>
+          <w:color w:val="000000"/>
+          <w:lang w:eastAsia="en-GB"/>
+        </w:rPr>
+        <w:t>Power Up Pick Up Sound</w:t>
+      </w:r>
+      <w:r>
+        <w:rPr>
+          <w:rFonts w:eastAsia="Times New Roman" w:cs="Times New Roman"/>
+          <w:color w:val="000000"/>
+          <w:lang w:eastAsia="en-GB"/>
+        </w:rPr>
+        <w:t>.</w:t>
+      </w:r>
+    </w:p>
+    <w:p>
+      <w:pPr>
+        <w:pStyle w:val="ListParagraph"/>
+        <w:numPr>
+          <w:ilvl w:val="0"/>
+          <w:numId w:val="1"/>
+        </w:numPr>
+        <w:spacing w:before="100" w:beforeAutospacing="1" w:after="100" w:afterAutospacing="1" w:line="240" w:lineRule="auto"/>
+        <w:rPr>
+          <w:rFonts w:eastAsia="Times New Roman" w:cs="Times New Roman"/>
+          <w:color w:val="000000"/>
+          <w:lang w:eastAsia="en-GB"/>
+        </w:rPr>
+      </w:pPr>
+      <w:r>
+        <w:rPr>
+          <w:rFonts w:eastAsia="Times New Roman" w:cs="Times New Roman"/>
+          <w:color w:val="000000"/>
+          <w:lang w:eastAsia="en-GB"/>
+        </w:rPr>
+        <w:t>Level Fail</w:t>
+      </w:r>
+      <w:r>
+        <w:rPr>
+          <w:rFonts w:eastAsia="Times New Roman" w:cs="Times New Roman"/>
+          <w:color w:val="000000"/>
+          <w:lang w:eastAsia="en-GB"/>
+        </w:rPr>
+        <w:t>/Complete</w:t>
+      </w:r>
+      <w:r>
+        <w:rPr>
+          <w:rFonts w:eastAsia="Times New Roman" w:cs="Times New Roman"/>
+          <w:color w:val="000000"/>
+          <w:lang w:eastAsia="en-GB"/>
+        </w:rPr>
+        <w:t xml:space="preserve"> Sound</w:t>
+      </w:r>
+      <w:r>
+        <w:rPr>
+          <w:rFonts w:eastAsia="Times New Roman" w:cs="Times New Roman"/>
+          <w:color w:val="000000"/>
+          <w:lang w:eastAsia="en-GB"/>
+        </w:rPr>
+        <w:t>s</w:t>
+      </w:r>
+      <w:r>
+        <w:rPr>
+          <w:rFonts w:eastAsia="Times New Roman" w:cs="Times New Roman"/>
+          <w:color w:val="000000"/>
+          <w:lang w:eastAsia="en-GB"/>
+        </w:rPr>
+        <w:t>.</w:t>
+      </w:r>
+    </w:p>
+    <w:p>
+      <w:pPr>
+        <w:pStyle w:val="ListParagraph"/>
+        <w:numPr>
+          <w:ilvl w:val="0"/>
+          <w:numId w:val="1"/>
+        </w:numPr>
+        <w:spacing w:before="100" w:beforeAutospacing="1" w:after="100" w:afterAutospacing="1" w:line="240" w:lineRule="auto"/>
+        <w:rPr>
+          <w:rFonts w:eastAsia="Times New Roman" w:cs="Times New Roman"/>
+          <w:color w:val="000000"/>
+          <w:lang w:eastAsia="en-GB"/>
+        </w:rPr>
+      </w:pPr>
+      <w:r>
+        <w:rPr>
+          <w:rFonts w:eastAsia="Times New Roman" w:cs="Times New Roman"/>
+          <w:color w:val="000000"/>
+          <w:lang w:eastAsia="en-GB"/>
+        </w:rPr>
+        <w:t>All In Level Music</w:t>
+      </w:r>
+      <w:r>
+        <w:rPr>
+          <w:rFonts w:eastAsia="Times New Roman" w:cs="Times New Roman"/>
+          <w:color w:val="000000"/>
+          <w:lang w:eastAsia="en-GB"/>
+        </w:rPr>
+        <w:t>.</w:t>
+      </w:r>
+    </w:p>
+    <w:p>
+      <w:pPr>
+        <w:spacing w:before="100" w:beforeAutospacing="1" w:after="100" w:afterAutospacing="1" w:line="240" w:lineRule="auto"/>
+        <w:rPr>
+          <w:rFonts w:eastAsia="Times New Roman" w:cs="Times New Roman"/>
+          <w:b/>
+          <w:bCs/>
+          <w:color w:val="000000"/>
+          <w:u w:val="single"/>
+          <w:lang w:eastAsia="en-GB"/>
+        </w:rPr>
+      </w:pPr>
+      <w:r>
+        <w:rPr>
+          <w:rFonts w:eastAsia="Times New Roman" w:cs="Times New Roman"/>
+          <w:b/>
+          <w:bCs/>
+          <w:color w:val="000000"/>
+          <w:u w:val="single"/>
+          <w:lang w:eastAsia="en-GB"/>
+        </w:rPr>
+        <w:t>Rohit Lalwani:</w:t>
+      </w:r>
+    </w:p>
+    <w:p>
+      <w:pPr>
+        <w:pStyle w:val="ListParagraph"/>
+        <w:numPr>
+          <w:ilvl w:val="0"/>
+          <w:numId w:val="1"/>
+        </w:numPr>
+        <w:spacing w:before="100" w:beforeAutospacing="1" w:after="100" w:afterAutospacing="1" w:line="240" w:lineRule="auto"/>
+        <w:rPr>
+          <w:rFonts w:eastAsia="Times New Roman" w:cs="Times New Roman"/>
+          <w:b/>
+          <w:bCs/>
+          <w:color w:val="000000"/>
+          <w:u w:val="single"/>
+          <w:lang w:eastAsia="en-GB"/>
+        </w:rPr>
+      </w:pPr>
+      <w:r>
+        <w:rPr>
+          <w:rFonts w:eastAsia="Times New Roman" w:cs="Times New Roman"/>
+          <w:color w:val="000000"/>
+          <w:lang w:eastAsia="en-GB"/>
+        </w:rPr>
+        <w:t>QTE Quick Press Button Sprites</w:t>
+      </w:r>
+      <w:r>
+        <w:rPr>
+          <w:rFonts w:eastAsia="Times New Roman" w:cs="Times New Roman"/>
+          <w:color w:val="000000"/>
+          <w:lang w:eastAsia="en-GB"/>
+        </w:rPr>
+        <w:t>.</w:t>
+      </w:r>
+    </w:p>
+    <w:p>
+      <w:pPr>
+        <w:spacing w:before="100" w:beforeAutospacing="1" w:after="100" w:afterAutospacing="1" w:line="240" w:lineRule="auto"/>
+        <w:rPr>
+          <w:rFonts w:eastAsia="Times New Roman" w:cs="Times New Roman"/>
+          <w:b/>
+          <w:bCs/>
+          <w:color w:val="000000"/>
+          <w:u w:val="single"/>
+          <w:lang w:eastAsia="en-GB"/>
+        </w:rPr>
+      </w:pPr>
+      <w:r>
+        <w:rPr>
+          <w:rFonts w:eastAsia="Times New Roman" w:cs="Times New Roman"/>
+          <w:b/>
+          <w:bCs/>
+          <w:color w:val="000000"/>
+          <w:u w:val="single"/>
+          <w:lang w:eastAsia="en-GB"/>
+        </w:rPr>
+        <w:t>Robert Pearce-Oberholzer:</w:t>
+      </w:r>
+    </w:p>
+    <w:p>
+      <w:pPr>
+        <w:pStyle w:val="ListParagraph"/>
+        <w:numPr>
+          <w:ilvl w:val="0"/>
+          <w:numId w:val="1"/>
+        </w:numPr>
+        <w:spacing w:before="100" w:beforeAutospacing="1" w:after="100" w:afterAutospacing="1" w:line="240" w:lineRule="auto"/>
+        <w:rPr>
+          <w:rFonts w:eastAsia="Times New Roman" w:cs="Times New Roman"/>
+          <w:b/>
+          <w:bCs/>
+          <w:color w:val="000000"/>
+          <w:u w:val="single"/>
+          <w:lang w:eastAsia="en-GB"/>
+        </w:rPr>
+      </w:pPr>
+      <w:r>
+        <w:rPr>
+          <w:rFonts w:eastAsia="Times New Roman" w:cs="Times New Roman"/>
+          <w:color w:val="000000"/>
+          <w:lang w:eastAsia="en-GB"/>
+        </w:rPr>
+        <w:t>Water Texture.</w:t>
+      </w:r>
+    </w:p>
+    <w:p>
+      <w:pPr>
+        <w:pStyle w:val="ListParagraph"/>
+        <w:numPr>
+          <w:ilvl w:val="0"/>
+          <w:numId w:val="1"/>
+        </w:numPr>
+        <w:spacing w:before="100" w:beforeAutospacing="1" w:after="100" w:afterAutospacing="1" w:line="240" w:lineRule="auto"/>
+        <w:rPr>
+          <w:rFonts w:eastAsia="Times New Roman" w:cs="Times New Roman"/>
+          <w:b/>
+          <w:bCs/>
+          <w:color w:val="000000"/>
+          <w:u w:val="single"/>
+          <w:lang w:eastAsia="en-GB"/>
+        </w:rPr>
+      </w:pPr>
+      <w:r>
+        <w:rPr>
+          <w:rFonts w:eastAsia="Times New Roman" w:cs="Times New Roman"/>
+          <w:color w:val="000000"/>
+          <w:lang w:eastAsia="en-GB"/>
+        </w:rPr>
+        <w:t xml:space="preserve">Lava Texture. </w:t>
+      </w:r>
+    </w:p>
+    <w:p>
+      <w:pPr>
+        <w:rPr>
+          <w:b/>
+          <w:bCs/>
+          <w:u w:val="single"/>
+        </w:rPr>
+      </w:pPr>
+      <w:r>
+        <w:rPr>
+          <w:b/>
+          <w:bCs/>
+          <w:u w:val="single"/>
+        </w:rPr>
+        <w:t>Jasper Anderson:</w:t>
+      </w:r>
+    </w:p>
+    <w:p>
+      <w:r>
+        <w:t xml:space="preserve">        </w:t>
+      </w:r>
+      <w:r>
+        <w:t>-</w:t>
+      </w:r>
+      <w:r>
+        <w:t xml:space="preserve">     </w:t>
+      </w:r>
+      <w:r>
+        <w:t xml:space="preserve">All </w:t>
+      </w:r>
+      <w:r>
+        <w:t>C</w:t>
+      </w:r>
+      <w:r>
+        <w:t xml:space="preserve">oloured </w:t>
+      </w:r>
+      <w:r>
+        <w:t>T</w:t>
+      </w:r>
+      <w:r>
+        <w:t xml:space="preserve">extures </w:t>
+      </w:r>
+      <w:r>
+        <w:t>for</w:t>
+      </w:r>
+      <w:r>
+        <w:t xml:space="preserve"> </w:t>
+      </w:r>
+      <w:r>
+        <w:t>F</w:t>
+      </w:r>
+      <w:r>
+        <w:t xml:space="preserve">ish </w:t>
+      </w:r>
+      <w:r>
+        <w:t>M</w:t>
+      </w:r>
+      <w:r>
+        <w:t xml:space="preserve">odels (except original </w:t>
+      </w:r>
+      <w:r>
+        <w:t>grey</w:t>
+      </w:r>
+      <w:bookmarkStart w:id="0" w:name="_GoBack"/>
+      <w:bookmarkEnd w:id="0"/>
+      <w:r>
+        <w:t>.)</w:t>
+      </w:r>
+      <w:r>
+        <w:t>*</w:t>
+      </w:r>
+    </w:p>
+    <w:p>
+      <w:pPr>
+        <w:rPr>
+          <w:sz w:val="18"/>
+          <w:szCs w:val="18"/>
+        </w:rPr>
+      </w:pPr>
+      <w:r>
+        <w:t>*</w:t>
+      </w:r>
+      <w:r>
+        <w:rPr>
+          <w:sz w:val="18"/>
+          <w:szCs w:val="18"/>
+        </w:rPr>
+        <w:t>Using the original texture supplied with the fish model under the creative commons attribution.</w:t>
+      </w:r>
+    </w:p>
+    <w:p>
+      <w:pPr>
+        <w:rPr>
+          <w:sz w:val="18"/>
+          <w:szCs w:val="18"/>
+        </w:rPr>
+      </w:pPr>
+      <w:hyperlink r:id="rId9" w:history="1">
+        <w:r>
+          <w:rPr>
+            <w:rStyle w:val="Hyperlink"/>
+            <w:sz w:val="18"/>
+            <w:szCs w:val="18"/>
+          </w:rPr>
+          <w:t>https://creativecommons.org/licenses/by/4.0/legalcode</w:t>
+        </w:r>
+      </w:hyperlink>
+    </w:p>
+    <w:p>
+      <w:pPr>
+        <w:rPr>
+          <w:sz w:val="18"/>
+          <w:szCs w:val="18"/>
+        </w:rPr>
+      </w:pPr>
+    </w:p>
+    <w:p>
+      <w:pPr>
+        <w:rPr>
+          <w:b/>
+          <w:bCs/>
+          <w:u w:val="single"/>
+        </w:rPr>
+      </w:pPr>
+      <w:r>
+        <w:rPr>
+          <w:b/>
+          <w:bCs/>
+          <w:u w:val="single"/>
+        </w:rPr>
+        <w:t>Bethan Symes:</w:t>
+      </w:r>
+    </w:p>
+    <w:p>
+      <w:pPr>
+        <w:pStyle w:val="ListParagraph"/>
+        <w:numPr>
+          <w:ilvl w:val="0"/>
+          <w:numId w:val="1"/>
+        </w:numPr>
+      </w:pPr>
+      <w:r>
+        <w:t>All Level Backgrounds.</w:t>
+      </w:r>
+    </w:p>
+    <w:p>
+      <w:pPr>
+        <w:pStyle w:val="ListParagraph"/>
+        <w:numPr>
+          <w:ilvl w:val="0"/>
+          <w:numId w:val="1"/>
+        </w:numPr>
+      </w:pPr>
+      <w:r>
+        <w:t>Moving Platform Mesh (</w:t>
+      </w:r>
+      <w:r>
+        <w:t>created with AutoDesk MAYA- Educational License.)</w:t>
+      </w:r>
+    </w:p>
+    <w:p>
+      <w:pPr>
+        <w:pStyle w:val="ListParagraph"/>
+        <w:numPr>
+          <w:ilvl w:val="0"/>
+          <w:numId w:val="1"/>
+        </w:numPr>
+      </w:pPr>
+      <w:r>
+        <w:t>All Menu backgrounds.</w:t>
+      </w:r>
+    </w:p>
+    <w:p>
+      <w:pPr>
+        <w:pStyle w:val="ListParagraph"/>
+        <w:numPr>
+          <w:ilvl w:val="0"/>
+          <w:numId w:val="1"/>
+        </w:numPr>
+      </w:pPr>
+      <w:r>
+        <w:t>2D Penguin Sprites (pink and blue).</w:t>
+      </w:r>
+    </w:p>
+    <w:p>
+      <w:pPr>
+        <w:pStyle w:val="ListParagraph"/>
+        <w:numPr>
+          <w:ilvl w:val="0"/>
+          <w:numId w:val="1"/>
+        </w:numPr>
+      </w:pPr>
+      <w:r>
+        <w:t>All Menu Buttons.</w:t>
+      </w:r>
+    </w:p>
+    <w:p>
+      <w:pPr>
+        <w:pStyle w:val="ListParagraph"/>
+        <w:numPr>
+          <w:ilvl w:val="0"/>
+          <w:numId w:val="1"/>
+        </w:numPr>
+      </w:pPr>
+      <w:r>
+        <w:t>Virtual Keyboard Key Sprites.</w:t>
+      </w:r>
+    </w:p>
+    <w:p>
+      <w:pPr>
+        <w:pStyle w:val="ListParagraph"/>
+      </w:pPr>
     </w:p>
     <w:sectPr>
       <w:pgSz w:w="11906" w:h="16838"/>
@@ -778,6 +1858,127 @@
     </w:sectPr>
   </w:body>
 </w:document>
+</file>
+
+<file path=word/numbering.xml><?xml version="1.0" encoding="utf-8"?>
+<w:numbering xmlns:wpc="http://schemas.microsoft.com/office/word/2010/wordprocessingCanvas" xmlns:cx="http://schemas.microsoft.com/office/drawing/2014/chartex" xmlns:cx1="http://schemas.microsoft.com/office/drawing/2015/9/8/chartex" xmlns:cx2="http://schemas.microsoft.com/office/drawing/2015/10/21/chartex" xmlns:cx3="http://schemas.microsoft.com/office/drawing/2016/5/9/chartex" xmlns:cx4="http://schemas.microsoft.com/office/drawing/2016/5/10/chartex" xmlns:cx5="http://schemas.microsoft.com/office/drawing/2016/5/11/chartex" xmlns:cx6="http://schemas.microsoft.com/office/drawing/2016/5/12/chartex" xmlns:cx7="http://schemas.microsoft.com/office/drawing/2016/5/13/chartex" xmlns:cx8="http://schemas.microsoft.com/office/drawing/2016/5/14/chartex" xmlns:mc="http://schemas.openxmlformats.org/markup-compatibility/2006" xmlns:aink="http://schemas.microsoft.com/office/drawing/2016/ink" xmlns:am3d="http://schemas.microsoft.com/office/drawing/2017/model3d" xmlns:o="urn:schemas-microsoft-com:office:office" xmlns:r="http://schemas.openxmlformats.org/officeDocument/2006/relationships" xmlns:m="http://schemas.openxmlformats.org/officeDocument/2006/math" xmlns:v="urn:schemas-microsoft-com:vml" xmlns:wp14="http://schemas.microsoft.com/office/word/2010/wordprocessingDrawing" xmlns:wp="http://schemas.openxmlformats.org/drawingml/2006/wordprocessingDrawing" xmlns:w10="urn:schemas-microsoft-com:office:word" xmlns:w="http://schemas.openxmlformats.org/wordprocessingml/2006/main" xmlns:w14="http://schemas.microsoft.com/office/word/2010/wordml" xmlns:w15="http://schemas.microsoft.com/office/word/2012/wordml" xmlns:w16cid="http://schemas.microsoft.com/office/word/2016/wordml/cid" xmlns:w16se="http://schemas.microsoft.com/office/word/2015/wordml/symex" xmlns:wpg="http://schemas.microsoft.com/office/word/2010/wordprocessingGroup" xmlns:wpi="http://schemas.microsoft.com/office/word/2010/wordprocessingInk" xmlns:wne="http://schemas.microsoft.com/office/word/2006/wordml" xmlns:wps="http://schemas.microsoft.com/office/word/2010/wordprocessingShape" mc:Ignorable="w14 w15 w16se w16cid wp14">
+  <w:abstractNum w:abstractNumId="0" w15:restartNumberingAfterBreak="0">
+    <w:nsid w:val="29432021"/>
+    <w:multiLevelType w:val="hybridMultilevel"/>
+    <w:tmpl w:val="5C14EBD4"/>
+    <w:lvl w:ilvl="0" w:tplc="EB04B1F4">
+      <w:start w:val="9031"/>
+      <w:numFmt w:val="bullet"/>
+      <w:lvlText w:val="-"/>
+      <w:lvlJc w:val="left"/>
+      <w:pPr>
+        <w:ind w:left="720" w:hanging="360"/>
+      </w:pPr>
+      <w:rPr>
+        <w:rFonts w:ascii="Calibri" w:eastAsia="Times New Roman" w:hAnsi="Calibri" w:cs="Times New Roman" w:hint="default"/>
+      </w:rPr>
+    </w:lvl>
+    <w:lvl w:ilvl="1" w:tplc="08090003" w:tentative="1">
+      <w:start w:val="1"/>
+      <w:numFmt w:val="bullet"/>
+      <w:lvlText w:val="o"/>
+      <w:lvlJc w:val="left"/>
+      <w:pPr>
+        <w:ind w:left="1440" w:hanging="360"/>
+      </w:pPr>
+      <w:rPr>
+        <w:rFonts w:ascii="Courier New" w:hAnsi="Courier New" w:cs="Courier New" w:hint="default"/>
+      </w:rPr>
+    </w:lvl>
+    <w:lvl w:ilvl="2" w:tplc="08090005" w:tentative="1">
+      <w:start w:val="1"/>
+      <w:numFmt w:val="bullet"/>
+      <w:lvlText w:val=""/>
+      <w:lvlJc w:val="left"/>
+      <w:pPr>
+        <w:ind w:left="2160" w:hanging="360"/>
+      </w:pPr>
+      <w:rPr>
+        <w:rFonts w:ascii="Wingdings" w:hAnsi="Wingdings" w:hint="default"/>
+      </w:rPr>
+    </w:lvl>
+    <w:lvl w:ilvl="3" w:tplc="08090001" w:tentative="1">
+      <w:start w:val="1"/>
+      <w:numFmt w:val="bullet"/>
+      <w:lvlText w:val=""/>
+      <w:lvlJc w:val="left"/>
+      <w:pPr>
+        <w:ind w:left="2880" w:hanging="360"/>
+      </w:pPr>
+      <w:rPr>
+        <w:rFonts w:ascii="Symbol" w:hAnsi="Symbol" w:hint="default"/>
+      </w:rPr>
+    </w:lvl>
+    <w:lvl w:ilvl="4" w:tplc="08090003" w:tentative="1">
+      <w:start w:val="1"/>
+      <w:numFmt w:val="bullet"/>
+      <w:lvlText w:val="o"/>
+      <w:lvlJc w:val="left"/>
+      <w:pPr>
+        <w:ind w:left="3600" w:hanging="360"/>
+      </w:pPr>
+      <w:rPr>
+        <w:rFonts w:ascii="Courier New" w:hAnsi="Courier New" w:cs="Courier New" w:hint="default"/>
+      </w:rPr>
+    </w:lvl>
+    <w:lvl w:ilvl="5" w:tplc="08090005" w:tentative="1">
+      <w:start w:val="1"/>
+      <w:numFmt w:val="bullet"/>
+      <w:lvlText w:val=""/>
+      <w:lvlJc w:val="left"/>
+      <w:pPr>
+        <w:ind w:left="4320" w:hanging="360"/>
+      </w:pPr>
+      <w:rPr>
+        <w:rFonts w:ascii="Wingdings" w:hAnsi="Wingdings" w:hint="default"/>
+      </w:rPr>
+    </w:lvl>
+    <w:lvl w:ilvl="6" w:tplc="08090001" w:tentative="1">
+      <w:start w:val="1"/>
+      <w:numFmt w:val="bullet"/>
+      <w:lvlText w:val=""/>
+      <w:lvlJc w:val="left"/>
+      <w:pPr>
+        <w:ind w:left="5040" w:hanging="360"/>
+      </w:pPr>
+      <w:rPr>
+        <w:rFonts w:ascii="Symbol" w:hAnsi="Symbol" w:hint="default"/>
+      </w:rPr>
+    </w:lvl>
+    <w:lvl w:ilvl="7" w:tplc="08090003" w:tentative="1">
+      <w:start w:val="1"/>
+      <w:numFmt w:val="bullet"/>
+      <w:lvlText w:val="o"/>
+      <w:lvlJc w:val="left"/>
+      <w:pPr>
+        <w:ind w:left="5760" w:hanging="360"/>
+      </w:pPr>
+      <w:rPr>
+        <w:rFonts w:ascii="Courier New" w:hAnsi="Courier New" w:cs="Courier New" w:hint="default"/>
+      </w:rPr>
+    </w:lvl>
+    <w:lvl w:ilvl="8" w:tplc="08090005" w:tentative="1">
+      <w:start w:val="1"/>
+      <w:numFmt w:val="bullet"/>
+      <w:lvlText w:val=""/>
+      <w:lvlJc w:val="left"/>
+      <w:pPr>
+        <w:ind w:left="6480" w:hanging="360"/>
+      </w:pPr>
+      <w:rPr>
+        <w:rFonts w:ascii="Wingdings" w:hAnsi="Wingdings" w:hint="default"/>
+      </w:rPr>
+    </w:lvl>
+  </w:abstractNum>
+  <w:num w:numId="1">
+    <w:abstractNumId w:val="0"/>
+  </w:num>
+</w:numbering>
 </file>
 
 <file path=word/styles.xml><?xml version="1.0" encoding="utf-8"?>
@@ -1183,7 +2384,6 @@
   <w:style w:type="character" w:default="1" w:styleId="DefaultParagraphFont">
     <w:name w:val="Default Paragraph Font"/>
     <w:uiPriority w:val="1"/>
-    <w:semiHidden/>
     <w:unhideWhenUsed/>
   </w:style>
   <w:style w:type="table" w:default="1" w:styleId="TableNormal">
@@ -1245,6 +2445,17 @@
       <w:szCs w:val="24"/>
       <w:lang w:eastAsia="en-GB"/>
     </w:rPr>
+  </w:style>
+  <w:style w:type="paragraph" w:styleId="ListParagraph">
+    <w:name w:val="List Paragraph"/>
+    <w:basedOn w:val="Normal"/>
+    <w:uiPriority w:val="34"/>
+    <w:qFormat/>
+    <w:rsid w:val="00C71100"/>
+    <w:pPr>
+      <w:ind w:left="720"/>
+      <w:contextualSpacing/>
+    </w:pPr>
   </w:style>
 </w:styles>
 </file>

</xml_diff>

<commit_message>
REmoval of more unused assets and files, updated reference list
</commit_message>
<xml_diff>
--- a/References1.docx
+++ b/References1.docx
@@ -1385,6 +1385,14 @@
         </w:rPr>
         <w:t>.</w:t>
       </w:r>
+      <w:r>
+        <w:rPr>
+          <w:rFonts w:eastAsia="Times New Roman" w:cs="Times New Roman"/>
+          <w:color w:val="000000"/>
+          <w:lang w:eastAsia="en-GB"/>
+        </w:rPr>
+        <w:t>*</w:t>
+      </w:r>
     </w:p>
     <w:p>
       <w:pPr>
@@ -1406,7 +1414,7 @@
           <w:color w:val="000000"/>
           <w:lang w:eastAsia="en-GB"/>
         </w:rPr>
-        <w:t>Power Up Pick Up Sound</w:t>
+        <w:t>All In Level Music</w:t>
       </w:r>
       <w:r>
         <w:rPr>
@@ -1415,6 +1423,14 @@
           <w:lang w:eastAsia="en-GB"/>
         </w:rPr>
         <w:t>.</w:t>
+      </w:r>
+      <w:r>
+        <w:rPr>
+          <w:rFonts w:eastAsia="Times New Roman" w:cs="Times New Roman"/>
+          <w:color w:val="000000"/>
+          <w:lang w:eastAsia="en-GB"/>
+        </w:rPr>
+        <w:t>*</w:t>
       </w:r>
     </w:p>
     <w:p>
@@ -1437,39 +1453,81 @@
           <w:color w:val="000000"/>
           <w:lang w:eastAsia="en-GB"/>
         </w:rPr>
-        <w:t>Level Fail</w:t>
-      </w:r>
-      <w:r>
-        <w:rPr>
-          <w:rFonts w:eastAsia="Times New Roman" w:cs="Times New Roman"/>
-          <w:color w:val="000000"/>
-          <w:lang w:eastAsia="en-GB"/>
-        </w:rPr>
-        <w:t>/Complete</w:t>
-      </w:r>
-      <w:r>
-        <w:rPr>
-          <w:rFonts w:eastAsia="Times New Roman" w:cs="Times New Roman"/>
-          <w:color w:val="000000"/>
-          <w:lang w:eastAsia="en-GB"/>
-        </w:rPr>
-        <w:t xml:space="preserve"> Sound</w:t>
-      </w:r>
-      <w:r>
-        <w:rPr>
-          <w:rFonts w:eastAsia="Times New Roman" w:cs="Times New Roman"/>
-          <w:color w:val="000000"/>
-          <w:lang w:eastAsia="en-GB"/>
-        </w:rPr>
-        <w:t>s</w:t>
-      </w:r>
-      <w:r>
-        <w:rPr>
-          <w:rFonts w:eastAsia="Times New Roman" w:cs="Times New Roman"/>
-          <w:color w:val="000000"/>
-          <w:lang w:eastAsia="en-GB"/>
-        </w:rPr>
-        <w:t>.</w:t>
+        <w:t>All Sound Effects Not Referenced Above.*</w:t>
+      </w:r>
+    </w:p>
+    <w:p>
+      <w:pPr>
+        <w:spacing w:before="100" w:beforeAutospacing="1" w:after="100" w:afterAutospacing="1" w:line="240" w:lineRule="auto"/>
+        <w:rPr>
+          <w:rFonts w:eastAsia="Times New Roman" w:cs="Times New Roman"/>
+          <w:color w:val="000000"/>
+          <w:sz w:val="18"/>
+          <w:szCs w:val="18"/>
+          <w:lang w:eastAsia="en-GB"/>
+        </w:rPr>
+      </w:pPr>
+      <w:r>
+        <w:rPr>
+          <w:rFonts w:eastAsia="Times New Roman" w:cs="Times New Roman"/>
+          <w:color w:val="000000"/>
+          <w:lang w:eastAsia="en-GB"/>
+        </w:rPr>
+        <w:t>*</w:t>
+      </w:r>
+      <w:r>
+        <w:rPr>
+          <w:rFonts w:eastAsia="Times New Roman" w:cs="Times New Roman"/>
+          <w:color w:val="000000"/>
+          <w:sz w:val="18"/>
+          <w:szCs w:val="18"/>
+          <w:lang w:eastAsia="en-GB"/>
+        </w:rPr>
+        <w:t xml:space="preserve">Created and edited using FLStudio Fruity Loop Edition. </w:t>
+      </w:r>
+      <w:r>
+        <w:rPr>
+          <w:rFonts w:eastAsia="Times New Roman" w:cs="Times New Roman"/>
+          <w:color w:val="000000"/>
+          <w:sz w:val="18"/>
+          <w:szCs w:val="18"/>
+          <w:lang w:eastAsia="en-GB"/>
+        </w:rPr>
+        <w:t>Available: *****************</w:t>
+      </w:r>
+    </w:p>
+    <w:p>
+      <w:pPr>
+        <w:spacing w:before="100" w:beforeAutospacing="1" w:after="100" w:afterAutospacing="1" w:line="240" w:lineRule="auto"/>
+        <w:rPr>
+          <w:rFonts w:eastAsia="Times New Roman" w:cs="Times New Roman"/>
+          <w:color w:val="000000"/>
+          <w:lang w:eastAsia="en-GB"/>
+        </w:rPr>
+      </w:pPr>
+    </w:p>
+    <w:p>
+      <w:pPr>
+        <w:spacing w:before="100" w:beforeAutospacing="1" w:after="100" w:afterAutospacing="1" w:line="240" w:lineRule="auto"/>
+        <w:rPr>
+          <w:rFonts w:eastAsia="Times New Roman" w:cs="Times New Roman"/>
+          <w:b/>
+          <w:bCs/>
+          <w:color w:val="000000"/>
+          <w:u w:val="single"/>
+          <w:lang w:eastAsia="en-GB"/>
+        </w:rPr>
+      </w:pPr>
+      <w:r>
+        <w:rPr>
+          <w:rFonts w:eastAsia="Times New Roman" w:cs="Times New Roman"/>
+          <w:b/>
+          <w:bCs/>
+          <w:color w:val="000000"/>
+          <w:u w:val="single"/>
+          <w:lang w:eastAsia="en-GB"/>
+        </w:rPr>
+        <w:t>Rohit Lalwani:</w:t>
       </w:r>
     </w:p>
     <w:p>
@@ -1482,17 +1540,20 @@
         <w:spacing w:before="100" w:beforeAutospacing="1" w:after="100" w:afterAutospacing="1" w:line="240" w:lineRule="auto"/>
         <w:rPr>
           <w:rFonts w:eastAsia="Times New Roman" w:cs="Times New Roman"/>
-          <w:color w:val="000000"/>
-          <w:lang w:eastAsia="en-GB"/>
-        </w:rPr>
-      </w:pPr>
-      <w:r>
-        <w:rPr>
-          <w:rFonts w:eastAsia="Times New Roman" w:cs="Times New Roman"/>
-          <w:color w:val="000000"/>
-          <w:lang w:eastAsia="en-GB"/>
-        </w:rPr>
-        <w:t>All In Level Music</w:t>
+          <w:b/>
+          <w:bCs/>
+          <w:color w:val="000000"/>
+          <w:u w:val="single"/>
+          <w:lang w:eastAsia="en-GB"/>
+        </w:rPr>
+      </w:pPr>
+      <w:r>
+        <w:rPr>
+          <w:rFonts w:eastAsia="Times New Roman" w:cs="Times New Roman"/>
+          <w:color w:val="000000"/>
+          <w:lang w:eastAsia="en-GB"/>
+        </w:rPr>
+        <w:t>QTE Quick Press Button Sprites</w:t>
       </w:r>
       <w:r>
         <w:rPr>
@@ -1524,7 +1585,7 @@
           <w:u w:val="single"/>
           <w:lang w:eastAsia="en-GB"/>
         </w:rPr>
-        <w:t>Rohit Lalwani:</w:t>
+        <w:t>Robert Pearce-Oberholzer:</w:t>
       </w:r>
     </w:p>
     <w:p>
@@ -1550,39 +1611,7 @@
           <w:color w:val="000000"/>
           <w:lang w:eastAsia="en-GB"/>
         </w:rPr>
-        <w:t>QTE Quick Press Button Sprites</w:t>
-      </w:r>
-      <w:r>
-        <w:rPr>
-          <w:rFonts w:eastAsia="Times New Roman" w:cs="Times New Roman"/>
-          <w:color w:val="000000"/>
-          <w:lang w:eastAsia="en-GB"/>
-        </w:rPr>
-        <w:t>.</w:t>
-      </w:r>
-    </w:p>
-    <w:p>
-      <w:pPr>
-        <w:spacing w:before="100" w:beforeAutospacing="1" w:after="100" w:afterAutospacing="1" w:line="240" w:lineRule="auto"/>
-        <w:rPr>
-          <w:rFonts w:eastAsia="Times New Roman" w:cs="Times New Roman"/>
-          <w:b/>
-          <w:bCs/>
-          <w:color w:val="000000"/>
-          <w:u w:val="single"/>
-          <w:lang w:eastAsia="en-GB"/>
-        </w:rPr>
-      </w:pPr>
-      <w:r>
-        <w:rPr>
-          <w:rFonts w:eastAsia="Times New Roman" w:cs="Times New Roman"/>
-          <w:b/>
-          <w:bCs/>
-          <w:color w:val="000000"/>
-          <w:u w:val="single"/>
-          <w:lang w:eastAsia="en-GB"/>
-        </w:rPr>
-        <w:t>Robert Pearce-Oberholzer:</w:t>
+        <w:t>Water Texture.</w:t>
       </w:r>
     </w:p>
     <w:p>
@@ -1608,32 +1637,6 @@
           <w:color w:val="000000"/>
           <w:lang w:eastAsia="en-GB"/>
         </w:rPr>
-        <w:t>Water Texture.</w:t>
-      </w:r>
-    </w:p>
-    <w:p>
-      <w:pPr>
-        <w:pStyle w:val="ListParagraph"/>
-        <w:numPr>
-          <w:ilvl w:val="0"/>
-          <w:numId w:val="1"/>
-        </w:numPr>
-        <w:spacing w:before="100" w:beforeAutospacing="1" w:after="100" w:afterAutospacing="1" w:line="240" w:lineRule="auto"/>
-        <w:rPr>
-          <w:rFonts w:eastAsia="Times New Roman" w:cs="Times New Roman"/>
-          <w:b/>
-          <w:bCs/>
-          <w:color w:val="000000"/>
-          <w:u w:val="single"/>
-          <w:lang w:eastAsia="en-GB"/>
-        </w:rPr>
-      </w:pPr>
-      <w:r>
-        <w:rPr>
-          <w:rFonts w:eastAsia="Times New Roman" w:cs="Times New Roman"/>
-          <w:color w:val="000000"/>
-          <w:lang w:eastAsia="en-GB"/>
-        </w:rPr>
         <w:t xml:space="preserve">Lava Texture. </w:t>
       </w:r>
     </w:p>
@@ -1700,10 +1703,11 @@
       <w:r>
         <w:t>grey</w:t>
       </w:r>
-      <w:bookmarkStart w:id="0" w:name="_GoBack"/>
-      <w:bookmarkEnd w:id="0"/>
       <w:r>
         <w:t>.)</w:t>
+      </w:r>
+      <w:r>
+        <w:t>*</w:t>
       </w:r>
       <w:r>
         <w:t>*</w:t>
@@ -1716,6 +1720,9 @@
           <w:szCs w:val="18"/>
         </w:rPr>
       </w:pPr>
+      <w:r>
+        <w:t>*</w:t>
+      </w:r>
       <w:r>
         <w:t>*</w:t>
       </w:r>
@@ -1745,29 +1752,22 @@
         </w:r>
       </w:hyperlink>
     </w:p>
-    <w:p>
-      <w:pPr>
-        <w:rPr>
-          <w:sz w:val="18"/>
-          <w:szCs w:val="18"/>
-        </w:rPr>
-      </w:pPr>
-    </w:p>
-    <w:p>
-      <w:pPr>
-        <w:rPr>
-          <w:b/>
-          <w:bCs/>
-          <w:u w:val="single"/>
-        </w:rPr>
-      </w:pPr>
-      <w:r>
-        <w:rPr>
-          <w:b/>
-          <w:bCs/>
-          <w:u w:val="single"/>
-        </w:rPr>
-        <w:t>Bethan Symes:</w:t>
+    <w:p/>
+    <w:p>
+      <w:pPr>
+        <w:rPr>
+          <w:b/>
+          <w:bCs/>
+          <w:u w:val="single"/>
+        </w:rPr>
+      </w:pPr>
+      <w:r>
+        <w:rPr>
+          <w:b/>
+          <w:bCs/>
+          <w:u w:val="single"/>
+        </w:rPr>
+        <w:t>Robert Wilson:</w:t>
       </w:r>
     </w:p>
     <w:p>
@@ -1777,9 +1777,49 @@
           <w:ilvl w:val="0"/>
           <w:numId w:val="1"/>
         </w:numPr>
-      </w:pPr>
-      <w:r>
-        <w:t>All Level Backgrounds.</w:t>
+        <w:rPr>
+          <w:b/>
+          <w:bCs/>
+          <w:u w:val="single"/>
+        </w:rPr>
+      </w:pPr>
+      <w:r>
+        <w:t>Served Hot Studios Logo.***</w:t>
+      </w:r>
+    </w:p>
+    <w:p>
+      <w:pPr>
+        <w:rPr>
+          <w:sz w:val="18"/>
+          <w:szCs w:val="18"/>
+        </w:rPr>
+      </w:pPr>
+      <w:r>
+        <w:t>***</w:t>
+      </w:r>
+      <w:r>
+        <w:rPr>
+          <w:sz w:val="18"/>
+          <w:szCs w:val="18"/>
+        </w:rPr>
+        <w:t>Created using BrandCloud. Available: *****************</w:t>
+      </w:r>
+    </w:p>
+    <w:p>
+      <w:pPr>
+        <w:rPr>
+          <w:b/>
+          <w:bCs/>
+          <w:u w:val="single"/>
+        </w:rPr>
+      </w:pPr>
+      <w:r>
+        <w:rPr>
+          <w:b/>
+          <w:bCs/>
+          <w:u w:val="single"/>
+        </w:rPr>
+        <w:t>Bethan Symes:</w:t>
       </w:r>
     </w:p>
     <w:p>
@@ -1791,10 +1831,7 @@
         </w:numPr>
       </w:pPr>
       <w:r>
-        <w:t>Moving Platform Mesh (</w:t>
-      </w:r>
-      <w:r>
-        <w:t>created with AutoDesk MAYA- Educational License.)</w:t>
+        <w:t>All Level Backgrounds.</w:t>
       </w:r>
     </w:p>
     <w:p>
@@ -1806,7 +1843,10 @@
         </w:numPr>
       </w:pPr>
       <w:r>
-        <w:t>All Menu backgrounds.</w:t>
+        <w:t>Moving Platform Mesh</w:t>
+      </w:r>
+      <w:r>
+        <w:t>. ^*</w:t>
       </w:r>
     </w:p>
     <w:p>
@@ -1818,7 +1858,7 @@
         </w:numPr>
       </w:pPr>
       <w:r>
-        <w:t>2D Penguin Sprites (pink and blue).</w:t>
+        <w:t>All Menu backgrounds.</w:t>
       </w:r>
     </w:p>
     <w:p>
@@ -1830,7 +1870,7 @@
         </w:numPr>
       </w:pPr>
       <w:r>
-        <w:t>All Menu Buttons.</w:t>
+        <w:t>2D Penguin Sprites (pink and blue).</w:t>
       </w:r>
     </w:p>
     <w:p>
@@ -1842,6 +1882,18 @@
         </w:numPr>
       </w:pPr>
       <w:r>
+        <w:t>All Menu Buttons.</w:t>
+      </w:r>
+    </w:p>
+    <w:p>
+      <w:pPr>
+        <w:pStyle w:val="ListParagraph"/>
+        <w:numPr>
+          <w:ilvl w:val="0"/>
+          <w:numId w:val="1"/>
+        </w:numPr>
+      </w:pPr>
+      <w:r>
         <w:t>Virtual Keyboard Key Sprites.</w:t>
       </w:r>
     </w:p>
@@ -1849,6 +1901,30 @@
       <w:pPr>
         <w:pStyle w:val="ListParagraph"/>
       </w:pPr>
+    </w:p>
+    <w:p>
+      <w:pPr>
+        <w:pStyle w:val="ListParagraph"/>
+      </w:pPr>
+      <w:r>
+        <w:t>^*</w:t>
+      </w:r>
+      <w:r>
+        <w:rPr>
+          <w:sz w:val="18"/>
+          <w:szCs w:val="18"/>
+        </w:rPr>
+        <w:t>created with AutoDesk MAYA- Educational License</w:t>
+      </w:r>
+      <w:r>
+        <w:rPr>
+          <w:sz w:val="18"/>
+          <w:szCs w:val="18"/>
+        </w:rPr>
+        <w:t>.</w:t>
+      </w:r>
+      <w:bookmarkStart w:id="0" w:name="_GoBack"/>
+      <w:bookmarkEnd w:id="0"/>
     </w:p>
     <w:sectPr>
       <w:pgSz w:w="11906" w:h="16838"/>
@@ -2384,6 +2460,7 @@
   <w:style w:type="character" w:default="1" w:styleId="DefaultParagraphFont">
     <w:name w:val="Default Paragraph Font"/>
     <w:uiPriority w:val="1"/>
+    <w:semiHidden/>
     <w:unhideWhenUsed/>
   </w:style>
   <w:style w:type="table" w:default="1" w:styleId="TableNormal">

</xml_diff>